<commit_message>
update notes and code library
</commit_message>
<xml_diff>
--- a/前端笔记.docx
+++ b/前端笔记.docx
@@ -12033,6 +12033,13 @@
           <w:tab w:val="left" w:pos="7200"/>
           <w:tab w:val="left" w:pos="7800"/>
         </w:tabs>
+        <w:rPr>
+          <w:rFonts w:ascii="Verdana" w:cs="Verdana" w:hAnsi="Verdana" w:eastAsia="Verdana"/>
+          <w:sz w:val="21"/>
+          <w:szCs w:val="21"/>
+          <w:u w:color="000000"/>
+          <w:shd w:val="clear" w:color="auto" w:fill="ffffff"/>
+        </w:rPr>
       </w:pPr>
       <w:r>
         <w:rPr>
@@ -12082,6 +12089,564 @@
             </a:graphic>
           </wp:inline>
         </w:drawing>
+      </w:r>
+    </w:p>
+    <w:p>
+      <w:pPr>
+        <w:pStyle w:val="Body A"/>
+        <w:tabs>
+          <w:tab w:val="left" w:pos="720"/>
+          <w:tab w:val="left" w:pos="1440"/>
+          <w:tab w:val="left" w:pos="2160"/>
+          <w:tab w:val="left" w:pos="2880"/>
+          <w:tab w:val="left" w:pos="3600"/>
+          <w:tab w:val="left" w:pos="4320"/>
+          <w:tab w:val="left" w:pos="5040"/>
+          <w:tab w:val="left" w:pos="5760"/>
+          <w:tab w:val="left" w:pos="6480"/>
+          <w:tab w:val="left" w:pos="7200"/>
+          <w:tab w:val="left" w:pos="7800"/>
+        </w:tabs>
+        <w:rPr>
+          <w:rFonts w:ascii="Verdana" w:cs="Verdana" w:hAnsi="Verdana" w:eastAsia="Verdana"/>
+          <w:sz w:val="21"/>
+          <w:szCs w:val="21"/>
+          <w:u w:color="000000"/>
+          <w:shd w:val="clear" w:color="auto" w:fill="ffffff"/>
+        </w:rPr>
+      </w:pPr>
+    </w:p>
+    <w:p>
+      <w:pPr>
+        <w:pStyle w:val="Body A"/>
+        <w:tabs>
+          <w:tab w:val="left" w:pos="720"/>
+          <w:tab w:val="left" w:pos="1440"/>
+          <w:tab w:val="left" w:pos="2160"/>
+          <w:tab w:val="left" w:pos="2880"/>
+          <w:tab w:val="left" w:pos="3600"/>
+          <w:tab w:val="left" w:pos="4320"/>
+          <w:tab w:val="left" w:pos="5040"/>
+          <w:tab w:val="left" w:pos="5760"/>
+          <w:tab w:val="left" w:pos="6480"/>
+          <w:tab w:val="left" w:pos="7200"/>
+          <w:tab w:val="left" w:pos="7800"/>
+        </w:tabs>
+        <w:rPr>
+          <w:rFonts w:ascii="Verdana" w:cs="Verdana" w:hAnsi="Verdana" w:eastAsia="Verdana"/>
+          <w:b w:val="1"/>
+          <w:bCs w:val="1"/>
+          <w:color w:val="165778"/>
+          <w:sz w:val="21"/>
+          <w:szCs w:val="21"/>
+          <w:u w:color="000000"/>
+          <w:shd w:val="clear" w:color="auto" w:fill="ffffff"/>
+        </w:rPr>
+      </w:pPr>
+      <w:r>
+        <w:rPr>
+          <w:rFonts w:ascii="Verdana"/>
+          <w:b w:val="1"/>
+          <w:bCs w:val="1"/>
+          <w:color w:val="165778"/>
+          <w:sz w:val="21"/>
+          <w:szCs w:val="21"/>
+          <w:u w:color="000000"/>
+          <w:shd w:val="clear" w:color="auto" w:fill="ffffff"/>
+          <w:rtl w:val="0"/>
+          <w:lang w:val="en-US"/>
+        </w:rPr>
+        <w:t xml:space="preserve">17. </w:t>
+      </w:r>
+      <w:r>
+        <w:rPr>
+          <w:rFonts w:eastAsia="Verdana" w:hint="eastAsia"/>
+          <w:b w:val="1"/>
+          <w:bCs w:val="1"/>
+          <w:color w:val="165778"/>
+          <w:sz w:val="21"/>
+          <w:szCs w:val="21"/>
+          <w:u w:color="000000"/>
+          <w:shd w:val="clear" w:color="auto" w:fill="ffffff"/>
+          <w:rtl w:val="0"/>
+          <w:lang w:val="en-US"/>
+        </w:rPr>
+        <w:t>如果想省略多余的</w:t>
+      </w:r>
+      <w:r>
+        <w:rPr>
+          <w:rFonts w:ascii="Verdana"/>
+          <w:b w:val="1"/>
+          <w:bCs w:val="1"/>
+          <w:color w:val="165778"/>
+          <w:sz w:val="21"/>
+          <w:szCs w:val="21"/>
+          <w:u w:color="000000"/>
+          <w:shd w:val="clear" w:color="auto" w:fill="ffffff"/>
+          <w:rtl w:val="0"/>
+          <w:lang w:val="en-US"/>
+        </w:rPr>
+        <w:t>text</w:t>
+      </w:r>
+      <w:r>
+        <w:rPr>
+          <w:rFonts w:eastAsia="Verdana" w:hint="eastAsia"/>
+          <w:b w:val="1"/>
+          <w:bCs w:val="1"/>
+          <w:color w:val="165778"/>
+          <w:sz w:val="21"/>
+          <w:szCs w:val="21"/>
+          <w:u w:color="000000"/>
+          <w:shd w:val="clear" w:color="auto" w:fill="ffffff"/>
+          <w:rtl w:val="0"/>
+          <w:lang w:val="en-US"/>
+        </w:rPr>
+        <w:t>变成省略号用：</w:t>
+      </w:r>
+    </w:p>
+    <w:p>
+      <w:pPr>
+        <w:pStyle w:val="Body A"/>
+        <w:tabs>
+          <w:tab w:val="left" w:pos="720"/>
+          <w:tab w:val="left" w:pos="1440"/>
+          <w:tab w:val="left" w:pos="2160"/>
+          <w:tab w:val="left" w:pos="2880"/>
+          <w:tab w:val="left" w:pos="3600"/>
+          <w:tab w:val="left" w:pos="4320"/>
+          <w:tab w:val="left" w:pos="5040"/>
+          <w:tab w:val="left" w:pos="5760"/>
+          <w:tab w:val="left" w:pos="6480"/>
+          <w:tab w:val="left" w:pos="7200"/>
+          <w:tab w:val="left" w:pos="7800"/>
+        </w:tabs>
+        <w:rPr>
+          <w:rFonts w:ascii="Verdana" w:cs="Verdana" w:hAnsi="Verdana" w:eastAsia="Verdana"/>
+          <w:sz w:val="21"/>
+          <w:szCs w:val="21"/>
+          <w:u w:color="000000"/>
+          <w:shd w:val="clear" w:color="auto" w:fill="ffffff"/>
+        </w:rPr>
+      </w:pPr>
+      <w:r>
+        <w:rPr>
+          <w:rFonts w:ascii="Verdana"/>
+          <w:sz w:val="21"/>
+          <w:szCs w:val="21"/>
+          <w:u w:color="000000"/>
+          <w:shd w:val="clear" w:color="auto" w:fill="ffffff"/>
+          <w:rtl w:val="0"/>
+          <w:lang w:val="en-US"/>
+        </w:rPr>
+        <w:t xml:space="preserve">    overflow: hidden;</w:t>
+      </w:r>
+    </w:p>
+    <w:p>
+      <w:pPr>
+        <w:pStyle w:val="Body A"/>
+        <w:tabs>
+          <w:tab w:val="left" w:pos="720"/>
+          <w:tab w:val="left" w:pos="1440"/>
+          <w:tab w:val="left" w:pos="2160"/>
+          <w:tab w:val="left" w:pos="2880"/>
+          <w:tab w:val="left" w:pos="3600"/>
+          <w:tab w:val="left" w:pos="4320"/>
+          <w:tab w:val="left" w:pos="5040"/>
+          <w:tab w:val="left" w:pos="5760"/>
+          <w:tab w:val="left" w:pos="6480"/>
+          <w:tab w:val="left" w:pos="7200"/>
+          <w:tab w:val="left" w:pos="7800"/>
+        </w:tabs>
+        <w:rPr>
+          <w:rFonts w:ascii="Verdana" w:cs="Verdana" w:hAnsi="Verdana" w:eastAsia="Verdana"/>
+          <w:sz w:val="21"/>
+          <w:szCs w:val="21"/>
+          <w:u w:color="000000"/>
+          <w:shd w:val="clear" w:color="auto" w:fill="ffffff"/>
+        </w:rPr>
+      </w:pPr>
+      <w:r>
+        <w:rPr>
+          <w:rFonts w:ascii="Verdana"/>
+          <w:sz w:val="21"/>
+          <w:szCs w:val="21"/>
+          <w:u w:color="000000"/>
+          <w:shd w:val="clear" w:color="auto" w:fill="ffffff"/>
+          <w:rtl w:val="0"/>
+          <w:lang w:val="en-US"/>
+        </w:rPr>
+        <w:t xml:space="preserve">    text-overflow: ellipsis;</w:t>
+      </w:r>
+    </w:p>
+    <w:p>
+      <w:pPr>
+        <w:pStyle w:val="Body A"/>
+        <w:tabs>
+          <w:tab w:val="left" w:pos="720"/>
+          <w:tab w:val="left" w:pos="1440"/>
+          <w:tab w:val="left" w:pos="2160"/>
+          <w:tab w:val="left" w:pos="2880"/>
+          <w:tab w:val="left" w:pos="3600"/>
+          <w:tab w:val="left" w:pos="4320"/>
+          <w:tab w:val="left" w:pos="5040"/>
+          <w:tab w:val="left" w:pos="5760"/>
+          <w:tab w:val="left" w:pos="6480"/>
+          <w:tab w:val="left" w:pos="7200"/>
+          <w:tab w:val="left" w:pos="7800"/>
+        </w:tabs>
+        <w:rPr>
+          <w:rFonts w:ascii="Verdana" w:cs="Verdana" w:hAnsi="Verdana" w:eastAsia="Verdana"/>
+          <w:sz w:val="21"/>
+          <w:szCs w:val="21"/>
+          <w:u w:color="000000"/>
+          <w:shd w:val="clear" w:color="auto" w:fill="ffffff"/>
+        </w:rPr>
+      </w:pPr>
+    </w:p>
+    <w:p>
+      <w:pPr>
+        <w:pStyle w:val="Body A"/>
+        <w:tabs>
+          <w:tab w:val="left" w:pos="720"/>
+          <w:tab w:val="left" w:pos="1440"/>
+          <w:tab w:val="left" w:pos="2160"/>
+          <w:tab w:val="left" w:pos="2880"/>
+          <w:tab w:val="left" w:pos="3600"/>
+          <w:tab w:val="left" w:pos="4320"/>
+          <w:tab w:val="left" w:pos="5040"/>
+          <w:tab w:val="left" w:pos="5760"/>
+          <w:tab w:val="left" w:pos="6480"/>
+          <w:tab w:val="left" w:pos="7200"/>
+          <w:tab w:val="left" w:pos="7800"/>
+        </w:tabs>
+        <w:rPr>
+          <w:rFonts w:ascii="Verdana" w:cs="Verdana" w:hAnsi="Verdana" w:eastAsia="Verdana"/>
+          <w:sz w:val="21"/>
+          <w:szCs w:val="21"/>
+          <w:u w:color="000000"/>
+          <w:shd w:val="clear" w:color="auto" w:fill="ffffff"/>
+        </w:rPr>
+      </w:pPr>
+    </w:p>
+    <w:p>
+      <w:pPr>
+        <w:pStyle w:val="Body A"/>
+        <w:tabs>
+          <w:tab w:val="left" w:pos="720"/>
+          <w:tab w:val="left" w:pos="1440"/>
+          <w:tab w:val="left" w:pos="2160"/>
+          <w:tab w:val="left" w:pos="2880"/>
+          <w:tab w:val="left" w:pos="3600"/>
+          <w:tab w:val="left" w:pos="4320"/>
+          <w:tab w:val="left" w:pos="5040"/>
+          <w:tab w:val="left" w:pos="5760"/>
+          <w:tab w:val="left" w:pos="6480"/>
+          <w:tab w:val="left" w:pos="7200"/>
+          <w:tab w:val="left" w:pos="7800"/>
+        </w:tabs>
+        <w:rPr>
+          <w:rFonts w:ascii="Verdana" w:cs="Verdana" w:hAnsi="Verdana" w:eastAsia="Verdana"/>
+          <w:sz w:val="21"/>
+          <w:szCs w:val="21"/>
+          <w:u w:color="000000"/>
+          <w:shd w:val="clear" w:color="auto" w:fill="ffffff"/>
+        </w:rPr>
+      </w:pPr>
+    </w:p>
+    <w:p>
+      <w:pPr>
+        <w:pStyle w:val="Body A"/>
+        <w:tabs>
+          <w:tab w:val="left" w:pos="720"/>
+          <w:tab w:val="left" w:pos="1440"/>
+          <w:tab w:val="left" w:pos="2160"/>
+          <w:tab w:val="left" w:pos="2880"/>
+          <w:tab w:val="left" w:pos="3600"/>
+          <w:tab w:val="left" w:pos="4320"/>
+          <w:tab w:val="left" w:pos="5040"/>
+          <w:tab w:val="left" w:pos="5760"/>
+          <w:tab w:val="left" w:pos="6480"/>
+          <w:tab w:val="left" w:pos="7200"/>
+          <w:tab w:val="left" w:pos="7800"/>
+        </w:tabs>
+        <w:rPr>
+          <w:rFonts w:ascii="Verdana" w:cs="Verdana" w:hAnsi="Verdana" w:eastAsia="Verdana"/>
+          <w:b w:val="1"/>
+          <w:bCs w:val="1"/>
+          <w:color w:val="165778"/>
+          <w:sz w:val="21"/>
+          <w:szCs w:val="21"/>
+          <w:u w:color="000000"/>
+          <w:shd w:val="clear" w:color="auto" w:fill="ffffff"/>
+        </w:rPr>
+      </w:pPr>
+      <w:r>
+        <w:rPr>
+          <w:rFonts w:ascii="Verdana"/>
+          <w:b w:val="1"/>
+          <w:bCs w:val="1"/>
+          <w:color w:val="165778"/>
+          <w:sz w:val="21"/>
+          <w:szCs w:val="21"/>
+          <w:u w:color="000000"/>
+          <w:shd w:val="clear" w:color="auto" w:fill="ffffff"/>
+          <w:rtl w:val="0"/>
+          <w:lang w:val="en-US"/>
+        </w:rPr>
+        <w:t xml:space="preserve">18. </w:t>
+      </w:r>
+      <w:r>
+        <w:rPr>
+          <w:rFonts w:eastAsia="Verdana" w:hint="eastAsia"/>
+          <w:b w:val="1"/>
+          <w:bCs w:val="1"/>
+          <w:color w:val="165778"/>
+          <w:sz w:val="21"/>
+          <w:szCs w:val="21"/>
+          <w:u w:color="000000"/>
+          <w:shd w:val="clear" w:color="auto" w:fill="ffffff"/>
+          <w:rtl w:val="0"/>
+          <w:lang w:val="en-US"/>
+        </w:rPr>
+        <w:t>在</w:t>
+      </w:r>
+      <w:r>
+        <w:rPr>
+          <w:rFonts w:ascii="Verdana"/>
+          <w:b w:val="1"/>
+          <w:bCs w:val="1"/>
+          <w:color w:val="165778"/>
+          <w:sz w:val="21"/>
+          <w:szCs w:val="21"/>
+          <w:u w:color="000000"/>
+          <w:shd w:val="clear" w:color="auto" w:fill="ffffff"/>
+          <w:rtl w:val="0"/>
+          <w:lang w:val="en-US"/>
+        </w:rPr>
+        <w:t>ie9</w:t>
+      </w:r>
+      <w:r>
+        <w:rPr>
+          <w:rFonts w:eastAsia="Verdana" w:hint="eastAsia"/>
+          <w:b w:val="1"/>
+          <w:bCs w:val="1"/>
+          <w:color w:val="165778"/>
+          <w:sz w:val="21"/>
+          <w:szCs w:val="21"/>
+          <w:u w:color="000000"/>
+          <w:shd w:val="clear" w:color="auto" w:fill="ffffff"/>
+          <w:rtl w:val="0"/>
+          <w:lang w:val="en-US"/>
+        </w:rPr>
+        <w:t>或者更早的版本使用</w:t>
+      </w:r>
+      <w:r>
+        <w:rPr>
+          <w:rFonts w:ascii="Verdana"/>
+          <w:b w:val="1"/>
+          <w:bCs w:val="1"/>
+          <w:color w:val="165778"/>
+          <w:sz w:val="21"/>
+          <w:szCs w:val="21"/>
+          <w:u w:color="000000"/>
+          <w:shd w:val="clear" w:color="auto" w:fill="ffffff"/>
+          <w:rtl w:val="0"/>
+          <w:lang w:val="en-US"/>
+        </w:rPr>
+        <w:t>opacity,</w:t>
+      </w:r>
+      <w:r>
+        <w:rPr>
+          <w:rFonts w:eastAsia="Verdana" w:hint="eastAsia"/>
+          <w:b w:val="1"/>
+          <w:bCs w:val="1"/>
+          <w:color w:val="165778"/>
+          <w:sz w:val="21"/>
+          <w:szCs w:val="21"/>
+          <w:u w:color="000000"/>
+          <w:shd w:val="clear" w:color="auto" w:fill="ffffff"/>
+          <w:rtl w:val="0"/>
+          <w:lang w:val="en-US"/>
+        </w:rPr>
+        <w:t>要注意格式；</w:t>
+      </w:r>
+    </w:p>
+    <w:p>
+      <w:pPr>
+        <w:pStyle w:val="Body A"/>
+        <w:tabs>
+          <w:tab w:val="left" w:pos="720"/>
+          <w:tab w:val="left" w:pos="1440"/>
+          <w:tab w:val="left" w:pos="2160"/>
+          <w:tab w:val="left" w:pos="2880"/>
+          <w:tab w:val="left" w:pos="3600"/>
+          <w:tab w:val="left" w:pos="4320"/>
+          <w:tab w:val="left" w:pos="5040"/>
+          <w:tab w:val="left" w:pos="5760"/>
+          <w:tab w:val="left" w:pos="6480"/>
+          <w:tab w:val="left" w:pos="7200"/>
+          <w:tab w:val="left" w:pos="7800"/>
+        </w:tabs>
+        <w:rPr>
+          <w:rFonts w:ascii="Verdana" w:cs="Verdana" w:hAnsi="Verdana" w:eastAsia="Verdana"/>
+          <w:sz w:val="21"/>
+          <w:szCs w:val="21"/>
+          <w:u w:color="000000"/>
+          <w:shd w:val="clear" w:color="auto" w:fill="ffffff"/>
+        </w:rPr>
+      </w:pPr>
+      <w:r>
+        <w:rPr>
+          <w:rFonts w:ascii="Verdana"/>
+          <w:sz w:val="21"/>
+          <w:szCs w:val="21"/>
+          <w:u w:color="000000"/>
+          <w:shd w:val="clear" w:color="auto" w:fill="ffffff"/>
+          <w:rtl w:val="0"/>
+          <w:lang w:val="en-US"/>
+        </w:rPr>
+        <w:t>eg:</w:t>
+      </w:r>
+    </w:p>
+    <w:p>
+      <w:pPr>
+        <w:pStyle w:val="Body A"/>
+        <w:tabs>
+          <w:tab w:val="left" w:pos="720"/>
+          <w:tab w:val="left" w:pos="1440"/>
+          <w:tab w:val="left" w:pos="2160"/>
+          <w:tab w:val="left" w:pos="2880"/>
+          <w:tab w:val="left" w:pos="3600"/>
+          <w:tab w:val="left" w:pos="4320"/>
+          <w:tab w:val="left" w:pos="5040"/>
+          <w:tab w:val="left" w:pos="5760"/>
+          <w:tab w:val="left" w:pos="6480"/>
+          <w:tab w:val="left" w:pos="7200"/>
+          <w:tab w:val="left" w:pos="7800"/>
+        </w:tabs>
+        <w:rPr>
+          <w:rFonts w:ascii="Verdana" w:cs="Verdana" w:hAnsi="Verdana" w:eastAsia="Verdana"/>
+          <w:sz w:val="21"/>
+          <w:szCs w:val="21"/>
+          <w:u w:color="000000"/>
+          <w:shd w:val="clear" w:color="auto" w:fill="ffffff"/>
+        </w:rPr>
+      </w:pPr>
+      <w:r>
+        <w:rPr>
+          <w:rFonts w:ascii="Verdana"/>
+          <w:sz w:val="21"/>
+          <w:szCs w:val="21"/>
+          <w:u w:color="000000"/>
+          <w:shd w:val="clear" w:color="auto" w:fill="ffffff"/>
+          <w:rtl w:val="0"/>
+          <w:lang w:val="en-US"/>
+        </w:rPr>
+        <w:t>img {</w:t>
+      </w:r>
+    </w:p>
+    <w:p>
+      <w:pPr>
+        <w:pStyle w:val="Body A"/>
+        <w:tabs>
+          <w:tab w:val="left" w:pos="720"/>
+          <w:tab w:val="left" w:pos="1440"/>
+          <w:tab w:val="left" w:pos="2160"/>
+          <w:tab w:val="left" w:pos="2880"/>
+          <w:tab w:val="left" w:pos="3600"/>
+          <w:tab w:val="left" w:pos="4320"/>
+          <w:tab w:val="left" w:pos="5040"/>
+          <w:tab w:val="left" w:pos="5760"/>
+          <w:tab w:val="left" w:pos="6480"/>
+          <w:tab w:val="left" w:pos="7200"/>
+          <w:tab w:val="left" w:pos="7800"/>
+        </w:tabs>
+        <w:rPr>
+          <w:rFonts w:ascii="Verdana" w:cs="Verdana" w:hAnsi="Verdana" w:eastAsia="Verdana"/>
+          <w:sz w:val="21"/>
+          <w:szCs w:val="21"/>
+          <w:u w:color="000000"/>
+          <w:shd w:val="clear" w:color="auto" w:fill="ffffff"/>
+        </w:rPr>
+      </w:pPr>
+      <w:r>
+        <w:rPr>
+          <w:rFonts w:ascii="Verdana"/>
+          <w:sz w:val="21"/>
+          <w:szCs w:val="21"/>
+          <w:u w:color="000000"/>
+          <w:shd w:val="clear" w:color="auto" w:fill="ffffff"/>
+          <w:rtl w:val="0"/>
+          <w:lang w:val="en-US"/>
+        </w:rPr>
+        <w:t xml:space="preserve">    opacity: 0.4;</w:t>
+      </w:r>
+    </w:p>
+    <w:p>
+      <w:pPr>
+        <w:pStyle w:val="Body A"/>
+        <w:tabs>
+          <w:tab w:val="left" w:pos="720"/>
+          <w:tab w:val="left" w:pos="1440"/>
+          <w:tab w:val="left" w:pos="2160"/>
+          <w:tab w:val="left" w:pos="2880"/>
+          <w:tab w:val="left" w:pos="3600"/>
+          <w:tab w:val="left" w:pos="4320"/>
+          <w:tab w:val="left" w:pos="5040"/>
+          <w:tab w:val="left" w:pos="5760"/>
+          <w:tab w:val="left" w:pos="6480"/>
+          <w:tab w:val="left" w:pos="7200"/>
+          <w:tab w:val="left" w:pos="7800"/>
+        </w:tabs>
+        <w:rPr>
+          <w:rFonts w:ascii="Verdana" w:cs="Verdana" w:hAnsi="Verdana" w:eastAsia="Verdana"/>
+          <w:sz w:val="21"/>
+          <w:szCs w:val="21"/>
+          <w:u w:color="000000"/>
+          <w:shd w:val="clear" w:color="auto" w:fill="ffffff"/>
+        </w:rPr>
+      </w:pPr>
+      <w:r>
+        <w:rPr>
+          <w:rFonts w:ascii="Verdana"/>
+          <w:sz w:val="21"/>
+          <w:szCs w:val="21"/>
+          <w:u w:color="000000"/>
+          <w:shd w:val="clear" w:color="auto" w:fill="ffffff"/>
+          <w:rtl w:val="0"/>
+          <w:lang w:val="en-US"/>
+        </w:rPr>
+        <w:t xml:space="preserve">    filter: alpha(opacity=40); /* For IE8 and earlier */</w:t>
+      </w:r>
+    </w:p>
+    <w:p>
+      <w:pPr>
+        <w:pStyle w:val="Body A"/>
+        <w:tabs>
+          <w:tab w:val="left" w:pos="720"/>
+          <w:tab w:val="left" w:pos="1440"/>
+          <w:tab w:val="left" w:pos="2160"/>
+          <w:tab w:val="left" w:pos="2880"/>
+          <w:tab w:val="left" w:pos="3600"/>
+          <w:tab w:val="left" w:pos="4320"/>
+          <w:tab w:val="left" w:pos="5040"/>
+          <w:tab w:val="left" w:pos="5760"/>
+          <w:tab w:val="left" w:pos="6480"/>
+          <w:tab w:val="left" w:pos="7200"/>
+          <w:tab w:val="left" w:pos="7800"/>
+        </w:tabs>
+      </w:pPr>
+      <w:r>
+        <w:rPr>
+          <w:rFonts w:ascii="Verdana"/>
+          <w:sz w:val="21"/>
+          <w:szCs w:val="21"/>
+          <w:u w:color="000000"/>
+          <w:shd w:val="clear" w:color="auto" w:fill="ffffff"/>
+          <w:rtl w:val="0"/>
+          <w:lang w:val="en-US"/>
+        </w:rPr>
+        <w:t>}</w:t>
       </w:r>
     </w:p>
     <w:sectPr>

</xml_diff>